<commit_message>
updates/Literature review and notes about ETL methods
</commit_message>
<xml_diff>
--- a/Literature Review/text/The Business Intelligence Concept.docx
+++ b/Literature Review/text/The Business Intelligence Concept.docx
@@ -377,10 +377,7 @@
         <w:spacing w:line="360" w:lineRule="auto"/>
       </w:pPr>
       <w:r>
-        <w:t xml:space="preserve">An additional business requirement that affects all of the steps above is the data latency requirement (Kimball Ralph, 2004). The frequency the data warehouse needs to be updated with fresh data is one of the most important aspects to consider by the design of an ETL solution.  </w:t>
-      </w:r>
-      <w:r>
-        <w:t xml:space="preserve">The </w:t>
+        <w:t xml:space="preserve">An additional business requirement that affects all of the steps above is the data latency requirement (Kimball Ralph, 2004). The frequency the data warehouse needs to be updated with fresh data is one of the most important aspects to consider by the design of an ETL solution.  The </w:t>
       </w:r>
       <w:r>
         <w:t xml:space="preserve">update </w:t>
@@ -403,6 +400,18 @@
       <w:r>
         <w:t>fferent architecture.</w:t>
       </w:r>
+    </w:p>
+    <w:p>
+      <w:pPr>
+        <w:pStyle w:val="Heading2"/>
+      </w:pPr>
+      <w:r>
+        <w:lastRenderedPageBreak/>
+        <w:t>Evolution of ETL techniques</w:t>
+      </w:r>
+    </w:p>
+    <w:p/>
+    <w:p>
       <w:bookmarkStart w:id="0" w:name="_GoBack"/>
       <w:bookmarkEnd w:id="0"/>
     </w:p>

</xml_diff>